<commit_message>
CREATE DB, Schema, Table & Stage
</commit_message>
<xml_diff>
--- a/Pulling_data_to_snowflake/Season_ integration.docx
+++ b/Pulling_data_to_snowflake/Season_ integration.docx
@@ -522,8 +522,1313 @@
     <w:p>
       <w:pPr>
         <w:rPr>
+          <w:sz w:val="28"/>
+          <w:szCs w:val="28"/>
+        </w:rPr>
+      </w:pPr>
+      <w:r>
+        <w:rPr>
+          <w:sz w:val="28"/>
+          <w:szCs w:val="28"/>
+        </w:rPr>
+        <w:t xml:space="preserve">CREATE database </w:t>
+      </w:r>
+      <w:proofErr w:type="spellStart"/>
+      <w:r>
+        <w:rPr>
+          <w:sz w:val="28"/>
+          <w:szCs w:val="28"/>
+        </w:rPr>
+        <w:t>PowerBI</w:t>
+      </w:r>
+      <w:proofErr w:type="spellEnd"/>
+      <w:r>
+        <w:rPr>
+          <w:sz w:val="28"/>
+          <w:szCs w:val="28"/>
+        </w:rPr>
+        <w:t>;</w:t>
+      </w:r>
+    </w:p>
+    <w:p>
+      <w:pPr>
+        <w:rPr>
           <w:b/>
           <w:bCs/>
+          <w:sz w:val="32"/>
+          <w:szCs w:val="32"/>
+        </w:rPr>
+      </w:pPr>
+      <w:r>
+        <w:rPr>
+          <w:b/>
+          <w:bCs/>
+          <w:sz w:val="32"/>
+          <w:szCs w:val="32"/>
+        </w:rPr>
+        <w:t>RESULTS:</w:t>
+      </w:r>
+    </w:p>
+    <w:p>
+      <w:pPr>
+        <w:rPr>
+          <w:sz w:val="28"/>
+          <w:szCs w:val="28"/>
+        </w:rPr>
+      </w:pPr>
+      <w:r>
+        <w:rPr>
+          <w:noProof/>
+        </w:rPr>
+        <w:drawing>
+          <wp:anchor distT="0" distB="0" distL="114300" distR="114300" simplePos="0" relativeHeight="251659264" behindDoc="0" locked="0" layoutInCell="1" allowOverlap="1" wp14:anchorId="5A909FDF" wp14:editId="525A2592">
+            <wp:simplePos x="0" y="0"/>
+            <wp:positionH relativeFrom="column">
+              <wp:posOffset>0</wp:posOffset>
+            </wp:positionH>
+            <wp:positionV relativeFrom="page">
+              <wp:posOffset>2103120</wp:posOffset>
+            </wp:positionV>
+            <wp:extent cx="5731510" cy="1151890"/>
+            <wp:effectExtent l="0" t="0" r="2540" b="0"/>
+            <wp:wrapTopAndBottom/>
+            <wp:docPr id="1255819598" name="Picture 1"/>
+            <wp:cNvGraphicFramePr>
+              <a:graphicFrameLocks xmlns:a="http://schemas.openxmlformats.org/drawingml/2006/main" noChangeAspect="1"/>
+            </wp:cNvGraphicFramePr>
+            <a:graphic xmlns:a="http://schemas.openxmlformats.org/drawingml/2006/main">
+              <a:graphicData uri="http://schemas.openxmlformats.org/drawingml/2006/picture">
+                <pic:pic xmlns:pic="http://schemas.openxmlformats.org/drawingml/2006/picture">
+                  <pic:nvPicPr>
+                    <pic:cNvPr id="0" name="Picture 1"/>
+                    <pic:cNvPicPr>
+                      <a:picLocks noChangeAspect="1" noChangeArrowheads="1"/>
+                    </pic:cNvPicPr>
+                  </pic:nvPicPr>
+                  <pic:blipFill>
+                    <a:blip r:embed="rId5">
+                      <a:extLst>
+                        <a:ext uri="{28A0092B-C50C-407E-A947-70E740481C1C}">
+                          <a14:useLocalDpi xmlns:a14="http://schemas.microsoft.com/office/drawing/2010/main" val="0"/>
+                        </a:ext>
+                      </a:extLst>
+                    </a:blip>
+                    <a:srcRect/>
+                    <a:stretch>
+                      <a:fillRect/>
+                    </a:stretch>
+                  </pic:blipFill>
+                  <pic:spPr bwMode="auto">
+                    <a:xfrm>
+                      <a:off x="0" y="0"/>
+                      <a:ext cx="5731510" cy="1151890"/>
+                    </a:xfrm>
+                    <a:prstGeom prst="rect">
+                      <a:avLst/>
+                    </a:prstGeom>
+                    <a:noFill/>
+                    <a:ln>
+                      <a:noFill/>
+                    </a:ln>
+                  </pic:spPr>
+                </pic:pic>
+              </a:graphicData>
+            </a:graphic>
+          </wp:anchor>
+        </w:drawing>
+      </w:r>
+    </w:p>
+    <w:p>
+      <w:pPr>
+        <w:rPr>
+          <w:sz w:val="28"/>
+          <w:szCs w:val="28"/>
+        </w:rPr>
+      </w:pPr>
+      <w:r>
+        <w:rPr>
+          <w:sz w:val="28"/>
+          <w:szCs w:val="28"/>
+        </w:rPr>
+        <w:t xml:space="preserve">create schema </w:t>
+      </w:r>
+      <w:proofErr w:type="spellStart"/>
+      <w:r>
+        <w:rPr>
+          <w:sz w:val="28"/>
+          <w:szCs w:val="28"/>
+        </w:rPr>
+        <w:t>BI_Data</w:t>
+      </w:r>
+      <w:proofErr w:type="spellEnd"/>
+      <w:r>
+        <w:rPr>
+          <w:sz w:val="28"/>
+          <w:szCs w:val="28"/>
+        </w:rPr>
+        <w:t>;</w:t>
+      </w:r>
+    </w:p>
+    <w:p>
+      <w:pPr>
+        <w:rPr>
+          <w:b/>
+          <w:bCs/>
+          <w:sz w:val="32"/>
+          <w:szCs w:val="32"/>
+        </w:rPr>
+      </w:pPr>
+      <w:r>
+        <w:rPr>
+          <w:b/>
+          <w:bCs/>
+          <w:sz w:val="32"/>
+          <w:szCs w:val="32"/>
+        </w:rPr>
+        <w:t>RESULTS:</w:t>
+      </w:r>
+    </w:p>
+    <w:p>
+      <w:pPr>
+        <w:rPr>
+          <w:sz w:val="28"/>
+          <w:szCs w:val="28"/>
+        </w:rPr>
+      </w:pPr>
+      <w:r>
+        <w:rPr>
+          <w:noProof/>
+        </w:rPr>
+        <w:drawing>
+          <wp:anchor distT="0" distB="0" distL="114300" distR="114300" simplePos="0" relativeHeight="251660288" behindDoc="0" locked="0" layoutInCell="1" allowOverlap="1" wp14:anchorId="6D8620D8" wp14:editId="21253CBF">
+            <wp:simplePos x="0" y="0"/>
+            <wp:positionH relativeFrom="column">
+              <wp:posOffset>0</wp:posOffset>
+            </wp:positionH>
+            <wp:positionV relativeFrom="page">
+              <wp:posOffset>4297680</wp:posOffset>
+            </wp:positionV>
+            <wp:extent cx="5731510" cy="1184910"/>
+            <wp:effectExtent l="0" t="0" r="2540" b="0"/>
+            <wp:wrapTopAndBottom/>
+            <wp:docPr id="335815302" name="Picture 2"/>
+            <wp:cNvGraphicFramePr>
+              <a:graphicFrameLocks xmlns:a="http://schemas.openxmlformats.org/drawingml/2006/main" noChangeAspect="1"/>
+            </wp:cNvGraphicFramePr>
+            <a:graphic xmlns:a="http://schemas.openxmlformats.org/drawingml/2006/main">
+              <a:graphicData uri="http://schemas.openxmlformats.org/drawingml/2006/picture">
+                <pic:pic xmlns:pic="http://schemas.openxmlformats.org/drawingml/2006/picture">
+                  <pic:nvPicPr>
+                    <pic:cNvPr id="0" name="Picture 3"/>
+                    <pic:cNvPicPr>
+                      <a:picLocks noChangeAspect="1" noChangeArrowheads="1"/>
+                    </pic:cNvPicPr>
+                  </pic:nvPicPr>
+                  <pic:blipFill>
+                    <a:blip r:embed="rId6">
+                      <a:extLst>
+                        <a:ext uri="{28A0092B-C50C-407E-A947-70E740481C1C}">
+                          <a14:useLocalDpi xmlns:a14="http://schemas.microsoft.com/office/drawing/2010/main" val="0"/>
+                        </a:ext>
+                      </a:extLst>
+                    </a:blip>
+                    <a:srcRect/>
+                    <a:stretch>
+                      <a:fillRect/>
+                    </a:stretch>
+                  </pic:blipFill>
+                  <pic:spPr bwMode="auto">
+                    <a:xfrm>
+                      <a:off x="0" y="0"/>
+                      <a:ext cx="5731510" cy="1184910"/>
+                    </a:xfrm>
+                    <a:prstGeom prst="rect">
+                      <a:avLst/>
+                    </a:prstGeom>
+                    <a:noFill/>
+                    <a:ln>
+                      <a:noFill/>
+                    </a:ln>
+                  </pic:spPr>
+                </pic:pic>
+              </a:graphicData>
+            </a:graphic>
+          </wp:anchor>
+        </w:drawing>
+      </w:r>
+    </w:p>
+    <w:p>
+      <w:pPr>
+        <w:rPr>
+          <w:sz w:val="28"/>
+          <w:szCs w:val="28"/>
+        </w:rPr>
+      </w:pPr>
+      <w:r>
+        <w:rPr>
+          <w:sz w:val="28"/>
+          <w:szCs w:val="28"/>
+        </w:rPr>
+        <w:t xml:space="preserve">create table </w:t>
+      </w:r>
+      <w:proofErr w:type="spellStart"/>
+      <w:r>
+        <w:rPr>
+          <w:sz w:val="28"/>
+          <w:szCs w:val="28"/>
+        </w:rPr>
+        <w:t>BI_Dataset</w:t>
+      </w:r>
+      <w:proofErr w:type="spellEnd"/>
+      <w:r>
+        <w:rPr>
+          <w:sz w:val="28"/>
+          <w:szCs w:val="28"/>
+        </w:rPr>
+        <w:t xml:space="preserve"> (</w:t>
+      </w:r>
+    </w:p>
+    <w:p>
+      <w:pPr>
+        <w:rPr>
+          <w:sz w:val="28"/>
+          <w:szCs w:val="28"/>
+        </w:rPr>
+      </w:pPr>
+      <w:r>
+        <w:rPr>
+          <w:sz w:val="28"/>
+          <w:szCs w:val="28"/>
+        </w:rPr>
+        <w:t>Year int,</w:t>
+      </w:r>
+      <w:r>
+        <w:rPr>
+          <w:sz w:val="28"/>
+          <w:szCs w:val="28"/>
+        </w:rPr>
+        <w:tab/>
+        <w:t>Location string,</w:t>
+      </w:r>
+      <w:r>
+        <w:rPr>
+          <w:sz w:val="28"/>
+          <w:szCs w:val="28"/>
+        </w:rPr>
+        <w:tab/>
+        <w:t>Area</w:t>
+      </w:r>
+      <w:r>
+        <w:rPr>
+          <w:sz w:val="28"/>
+          <w:szCs w:val="28"/>
+        </w:rPr>
+        <w:tab/>
+        <w:t>int,</w:t>
+      </w:r>
+    </w:p>
+    <w:p>
+      <w:pPr>
+        <w:rPr>
+          <w:sz w:val="28"/>
+          <w:szCs w:val="28"/>
+        </w:rPr>
+      </w:pPr>
+      <w:r>
+        <w:rPr>
+          <w:sz w:val="28"/>
+          <w:szCs w:val="28"/>
+        </w:rPr>
+        <w:t>Rainfall</w:t>
+      </w:r>
+      <w:r>
+        <w:rPr>
+          <w:sz w:val="28"/>
+          <w:szCs w:val="28"/>
+        </w:rPr>
+        <w:tab/>
+        <w:t>float, Temperature</w:t>
+      </w:r>
+      <w:r>
+        <w:rPr>
+          <w:sz w:val="28"/>
+          <w:szCs w:val="28"/>
+        </w:rPr>
+        <w:tab/>
+        <w:t xml:space="preserve">float, </w:t>
+      </w:r>
+      <w:proofErr w:type="spellStart"/>
+      <w:r>
+        <w:rPr>
+          <w:sz w:val="28"/>
+          <w:szCs w:val="28"/>
+        </w:rPr>
+        <w:t>Soil_type</w:t>
+      </w:r>
+      <w:proofErr w:type="spellEnd"/>
+      <w:r>
+        <w:rPr>
+          <w:sz w:val="28"/>
+          <w:szCs w:val="28"/>
+        </w:rPr>
+        <w:t xml:space="preserve"> string,</w:t>
+      </w:r>
+    </w:p>
+    <w:p>
+      <w:pPr>
+        <w:rPr>
+          <w:sz w:val="28"/>
+          <w:szCs w:val="28"/>
+        </w:rPr>
+      </w:pPr>
+      <w:r>
+        <w:rPr>
+          <w:sz w:val="28"/>
+          <w:szCs w:val="28"/>
+        </w:rPr>
+        <w:t>Irrigation</w:t>
+      </w:r>
+      <w:r>
+        <w:rPr>
+          <w:sz w:val="28"/>
+          <w:szCs w:val="28"/>
+        </w:rPr>
+        <w:tab/>
+        <w:t xml:space="preserve">string, </w:t>
+      </w:r>
+      <w:proofErr w:type="spellStart"/>
+      <w:r>
+        <w:rPr>
+          <w:sz w:val="28"/>
+          <w:szCs w:val="28"/>
+        </w:rPr>
+        <w:t>yeilds</w:t>
+      </w:r>
+      <w:proofErr w:type="spellEnd"/>
+      <w:r>
+        <w:rPr>
+          <w:sz w:val="28"/>
+          <w:szCs w:val="28"/>
+        </w:rPr>
+        <w:tab/>
+      </w:r>
+      <w:proofErr w:type="spellStart"/>
+      <w:proofErr w:type="gramStart"/>
+      <w:r>
+        <w:rPr>
+          <w:sz w:val="28"/>
+          <w:szCs w:val="28"/>
+        </w:rPr>
+        <w:t>int,Humidity</w:t>
+      </w:r>
+      <w:proofErr w:type="spellEnd"/>
+      <w:proofErr w:type="gramEnd"/>
+      <w:r>
+        <w:rPr>
+          <w:sz w:val="28"/>
+          <w:szCs w:val="28"/>
+        </w:rPr>
+        <w:tab/>
+        <w:t>float,</w:t>
+      </w:r>
+    </w:p>
+    <w:p>
+      <w:pPr>
+        <w:rPr>
+          <w:sz w:val="28"/>
+          <w:szCs w:val="28"/>
+        </w:rPr>
+      </w:pPr>
+      <w:r>
+        <w:rPr>
+          <w:sz w:val="28"/>
+          <w:szCs w:val="28"/>
+        </w:rPr>
+        <w:t>Crops</w:t>
+      </w:r>
+      <w:r>
+        <w:rPr>
+          <w:sz w:val="28"/>
+          <w:szCs w:val="28"/>
+        </w:rPr>
+        <w:tab/>
+      </w:r>
+      <w:proofErr w:type="spellStart"/>
+      <w:proofErr w:type="gramStart"/>
+      <w:r>
+        <w:rPr>
+          <w:sz w:val="28"/>
+          <w:szCs w:val="28"/>
+        </w:rPr>
+        <w:t>string,price</w:t>
+      </w:r>
+      <w:proofErr w:type="spellEnd"/>
+      <w:proofErr w:type="gramEnd"/>
+      <w:r>
+        <w:rPr>
+          <w:sz w:val="28"/>
+          <w:szCs w:val="28"/>
+        </w:rPr>
+        <w:tab/>
+      </w:r>
+      <w:proofErr w:type="spellStart"/>
+      <w:r>
+        <w:rPr>
+          <w:sz w:val="28"/>
+          <w:szCs w:val="28"/>
+        </w:rPr>
+        <w:t>int,Season</w:t>
+      </w:r>
+      <w:proofErr w:type="spellEnd"/>
+      <w:r>
+        <w:rPr>
+          <w:sz w:val="28"/>
+          <w:szCs w:val="28"/>
+        </w:rPr>
+        <w:t xml:space="preserve"> string</w:t>
+      </w:r>
+    </w:p>
+    <w:p>
+      <w:pPr>
+        <w:rPr>
+          <w:sz w:val="28"/>
+          <w:szCs w:val="28"/>
+        </w:rPr>
+      </w:pPr>
+      <w:r>
+        <w:rPr>
+          <w:sz w:val="28"/>
+          <w:szCs w:val="28"/>
+        </w:rPr>
+        <w:t>);</w:t>
+      </w:r>
+    </w:p>
+    <w:p>
+      <w:pPr>
+        <w:rPr>
+          <w:b/>
+          <w:bCs/>
+          <w:sz w:val="32"/>
+          <w:szCs w:val="32"/>
+        </w:rPr>
+      </w:pPr>
+      <w:r>
+        <w:rPr>
+          <w:b/>
+          <w:bCs/>
+          <w:sz w:val="32"/>
+          <w:szCs w:val="32"/>
+        </w:rPr>
+        <w:t>RESULTS:</w:t>
+      </w:r>
+    </w:p>
+    <w:p>
+      <w:pPr>
+        <w:rPr>
+          <w:sz w:val="28"/>
+          <w:szCs w:val="28"/>
+        </w:rPr>
+      </w:pPr>
+      <w:r>
+        <w:rPr>
+          <w:noProof/>
+        </w:rPr>
+        <w:drawing>
+          <wp:anchor distT="0" distB="0" distL="114300" distR="114300" simplePos="0" relativeHeight="251661312" behindDoc="0" locked="0" layoutInCell="1" allowOverlap="1" wp14:anchorId="4AD31CD8" wp14:editId="1B8BC262">
+            <wp:simplePos x="0" y="0"/>
+            <wp:positionH relativeFrom="column">
+              <wp:posOffset>0</wp:posOffset>
+            </wp:positionH>
+            <wp:positionV relativeFrom="page">
+              <wp:posOffset>8199120</wp:posOffset>
+            </wp:positionV>
+            <wp:extent cx="5731510" cy="1111885"/>
+            <wp:effectExtent l="0" t="0" r="2540" b="0"/>
+            <wp:wrapTopAndBottom/>
+            <wp:docPr id="987078266" name="Picture 3"/>
+            <wp:cNvGraphicFramePr>
+              <a:graphicFrameLocks xmlns:a="http://schemas.openxmlformats.org/drawingml/2006/main" noChangeAspect="1"/>
+            </wp:cNvGraphicFramePr>
+            <a:graphic xmlns:a="http://schemas.openxmlformats.org/drawingml/2006/main">
+              <a:graphicData uri="http://schemas.openxmlformats.org/drawingml/2006/picture">
+                <pic:pic xmlns:pic="http://schemas.openxmlformats.org/drawingml/2006/picture">
+                  <pic:nvPicPr>
+                    <pic:cNvPr id="0" name="Picture 5"/>
+                    <pic:cNvPicPr>
+                      <a:picLocks noChangeAspect="1" noChangeArrowheads="1"/>
+                    </pic:cNvPicPr>
+                  </pic:nvPicPr>
+                  <pic:blipFill>
+                    <a:blip r:embed="rId7">
+                      <a:extLst>
+                        <a:ext uri="{28A0092B-C50C-407E-A947-70E740481C1C}">
+                          <a14:useLocalDpi xmlns:a14="http://schemas.microsoft.com/office/drawing/2010/main" val="0"/>
+                        </a:ext>
+                      </a:extLst>
+                    </a:blip>
+                    <a:srcRect/>
+                    <a:stretch>
+                      <a:fillRect/>
+                    </a:stretch>
+                  </pic:blipFill>
+                  <pic:spPr bwMode="auto">
+                    <a:xfrm>
+                      <a:off x="0" y="0"/>
+                      <a:ext cx="5731510" cy="1111885"/>
+                    </a:xfrm>
+                    <a:prstGeom prst="rect">
+                      <a:avLst/>
+                    </a:prstGeom>
+                    <a:noFill/>
+                    <a:ln>
+                      <a:noFill/>
+                    </a:ln>
+                  </pic:spPr>
+                </pic:pic>
+              </a:graphicData>
+            </a:graphic>
+          </wp:anchor>
+        </w:drawing>
+      </w:r>
+    </w:p>
+    <w:p>
+      <w:pPr>
+        <w:rPr>
+          <w:sz w:val="28"/>
+          <w:szCs w:val="28"/>
+        </w:rPr>
+      </w:pPr>
+    </w:p>
+    <w:p>
+      <w:pPr>
+        <w:rPr>
+          <w:sz w:val="28"/>
+          <w:szCs w:val="28"/>
+        </w:rPr>
+      </w:pPr>
+    </w:p>
+    <w:p>
+      <w:pPr>
+        <w:rPr>
+          <w:sz w:val="28"/>
+          <w:szCs w:val="28"/>
+        </w:rPr>
+      </w:pPr>
+      <w:r>
+        <w:rPr>
+          <w:sz w:val="28"/>
+          <w:szCs w:val="28"/>
+        </w:rPr>
+        <w:t xml:space="preserve">select * from </w:t>
+      </w:r>
+      <w:proofErr w:type="spellStart"/>
+      <w:r>
+        <w:rPr>
+          <w:sz w:val="28"/>
+          <w:szCs w:val="28"/>
+        </w:rPr>
+        <w:t>BI_Dataset</w:t>
+      </w:r>
+      <w:proofErr w:type="spellEnd"/>
+      <w:r>
+        <w:rPr>
+          <w:sz w:val="28"/>
+          <w:szCs w:val="28"/>
+        </w:rPr>
+        <w:t>;</w:t>
+      </w:r>
+    </w:p>
+    <w:p>
+      <w:pPr>
+        <w:rPr>
+          <w:b/>
+          <w:bCs/>
+          <w:sz w:val="32"/>
+          <w:szCs w:val="32"/>
+        </w:rPr>
+      </w:pPr>
+      <w:r>
+        <w:rPr>
+          <w:noProof/>
+        </w:rPr>
+        <w:drawing>
+          <wp:anchor distT="0" distB="0" distL="114300" distR="114300" simplePos="0" relativeHeight="251662336" behindDoc="0" locked="0" layoutInCell="1" allowOverlap="1" wp14:anchorId="4ADB0FF7" wp14:editId="7AA3EACC">
+            <wp:simplePos x="0" y="0"/>
+            <wp:positionH relativeFrom="column">
+              <wp:posOffset>22860</wp:posOffset>
+            </wp:positionH>
+            <wp:positionV relativeFrom="page">
+              <wp:posOffset>2217420</wp:posOffset>
+            </wp:positionV>
+            <wp:extent cx="5731510" cy="1348105"/>
+            <wp:effectExtent l="0" t="0" r="2540" b="4445"/>
+            <wp:wrapTopAndBottom/>
+            <wp:docPr id="189020059" name="Picture 4"/>
+            <wp:cNvGraphicFramePr>
+              <a:graphicFrameLocks xmlns:a="http://schemas.openxmlformats.org/drawingml/2006/main" noChangeAspect="1"/>
+            </wp:cNvGraphicFramePr>
+            <a:graphic xmlns:a="http://schemas.openxmlformats.org/drawingml/2006/main">
+              <a:graphicData uri="http://schemas.openxmlformats.org/drawingml/2006/picture">
+                <pic:pic xmlns:pic="http://schemas.openxmlformats.org/drawingml/2006/picture">
+                  <pic:nvPicPr>
+                    <pic:cNvPr id="0" name="Picture 7"/>
+                    <pic:cNvPicPr>
+                      <a:picLocks noChangeAspect="1" noChangeArrowheads="1"/>
+                    </pic:cNvPicPr>
+                  </pic:nvPicPr>
+                  <pic:blipFill>
+                    <a:blip r:embed="rId8">
+                      <a:extLst>
+                        <a:ext uri="{28A0092B-C50C-407E-A947-70E740481C1C}">
+                          <a14:useLocalDpi xmlns:a14="http://schemas.microsoft.com/office/drawing/2010/main" val="0"/>
+                        </a:ext>
+                      </a:extLst>
+                    </a:blip>
+                    <a:srcRect/>
+                    <a:stretch>
+                      <a:fillRect/>
+                    </a:stretch>
+                  </pic:blipFill>
+                  <pic:spPr bwMode="auto">
+                    <a:xfrm>
+                      <a:off x="0" y="0"/>
+                      <a:ext cx="5731510" cy="1348105"/>
+                    </a:xfrm>
+                    <a:prstGeom prst="rect">
+                      <a:avLst/>
+                    </a:prstGeom>
+                    <a:noFill/>
+                    <a:ln>
+                      <a:noFill/>
+                    </a:ln>
+                  </pic:spPr>
+                </pic:pic>
+              </a:graphicData>
+            </a:graphic>
+          </wp:anchor>
+        </w:drawing>
+      </w:r>
+      <w:r>
+        <w:rPr>
+          <w:b/>
+          <w:bCs/>
+          <w:sz w:val="32"/>
+          <w:szCs w:val="32"/>
+        </w:rPr>
+        <w:t>RESULTS:</w:t>
+      </w:r>
+    </w:p>
+    <w:p>
+      <w:pPr>
+        <w:rPr>
+          <w:sz w:val="28"/>
+          <w:szCs w:val="28"/>
+        </w:rPr>
+      </w:pPr>
+    </w:p>
+    <w:p>
+      <w:pPr>
+        <w:rPr>
+          <w:sz w:val="28"/>
+          <w:szCs w:val="28"/>
+        </w:rPr>
+      </w:pPr>
+      <w:r>
+        <w:rPr>
+          <w:sz w:val="28"/>
+          <w:szCs w:val="28"/>
+        </w:rPr>
+        <w:t>create stage BI_Data.s1</w:t>
+      </w:r>
+    </w:p>
+    <w:p>
+      <w:pPr>
+        <w:rPr>
+          <w:sz w:val="28"/>
+          <w:szCs w:val="28"/>
+        </w:rPr>
+      </w:pPr>
+      <w:proofErr w:type="spellStart"/>
+      <w:r>
+        <w:rPr>
+          <w:sz w:val="28"/>
+          <w:szCs w:val="28"/>
+        </w:rPr>
+        <w:t>url</w:t>
+      </w:r>
+      <w:proofErr w:type="spellEnd"/>
+      <w:r>
+        <w:rPr>
+          <w:sz w:val="28"/>
+          <w:szCs w:val="28"/>
+        </w:rPr>
+        <w:t xml:space="preserve"> = 's3://</w:t>
+      </w:r>
+      <w:proofErr w:type="spellStart"/>
+      <w:r>
+        <w:rPr>
+          <w:sz w:val="28"/>
+          <w:szCs w:val="28"/>
+        </w:rPr>
+        <w:t>powerbi-season.proj</w:t>
+      </w:r>
+      <w:proofErr w:type="spellEnd"/>
+      <w:r>
+        <w:rPr>
+          <w:sz w:val="28"/>
+          <w:szCs w:val="28"/>
+        </w:rPr>
+        <w:t>'</w:t>
+      </w:r>
+    </w:p>
+    <w:p>
+      <w:pPr>
+        <w:rPr>
+          <w:sz w:val="28"/>
+          <w:szCs w:val="28"/>
+        </w:rPr>
+      </w:pPr>
+      <w:proofErr w:type="spellStart"/>
+      <w:r>
+        <w:rPr>
+          <w:sz w:val="28"/>
+          <w:szCs w:val="28"/>
+        </w:rPr>
+        <w:t>storage_integration</w:t>
+      </w:r>
+      <w:proofErr w:type="spellEnd"/>
+      <w:r>
+        <w:rPr>
+          <w:sz w:val="28"/>
+          <w:szCs w:val="28"/>
+        </w:rPr>
+        <w:t xml:space="preserve"> = </w:t>
+      </w:r>
+      <w:proofErr w:type="spellStart"/>
+      <w:r>
+        <w:rPr>
+          <w:sz w:val="28"/>
+          <w:szCs w:val="28"/>
+        </w:rPr>
+        <w:t>integration_PBI</w:t>
+      </w:r>
+      <w:proofErr w:type="spellEnd"/>
+    </w:p>
+    <w:p>
+      <w:pPr>
+        <w:rPr>
+          <w:b/>
+          <w:bCs/>
+          <w:sz w:val="32"/>
+          <w:szCs w:val="32"/>
+        </w:rPr>
+      </w:pPr>
+      <w:r>
+        <w:rPr>
+          <w:noProof/>
+        </w:rPr>
+        <w:drawing>
+          <wp:anchor distT="0" distB="0" distL="114300" distR="114300" simplePos="0" relativeHeight="251663360" behindDoc="0" locked="0" layoutInCell="1" allowOverlap="1" wp14:anchorId="0C9D110F" wp14:editId="56B48314">
+            <wp:simplePos x="0" y="0"/>
+            <wp:positionH relativeFrom="margin">
+              <wp:align>right</wp:align>
+            </wp:positionH>
+            <wp:positionV relativeFrom="page">
+              <wp:posOffset>5341620</wp:posOffset>
+            </wp:positionV>
+            <wp:extent cx="5731510" cy="1189355"/>
+            <wp:effectExtent l="0" t="0" r="2540" b="0"/>
+            <wp:wrapTopAndBottom/>
+            <wp:docPr id="320458710" name="Picture 5"/>
+            <wp:cNvGraphicFramePr>
+              <a:graphicFrameLocks xmlns:a="http://schemas.openxmlformats.org/drawingml/2006/main" noChangeAspect="1"/>
+            </wp:cNvGraphicFramePr>
+            <a:graphic xmlns:a="http://schemas.openxmlformats.org/drawingml/2006/main">
+              <a:graphicData uri="http://schemas.openxmlformats.org/drawingml/2006/picture">
+                <pic:pic xmlns:pic="http://schemas.openxmlformats.org/drawingml/2006/picture">
+                  <pic:nvPicPr>
+                    <pic:cNvPr id="0" name="Picture 9"/>
+                    <pic:cNvPicPr>
+                      <a:picLocks noChangeAspect="1" noChangeArrowheads="1"/>
+                    </pic:cNvPicPr>
+                  </pic:nvPicPr>
+                  <pic:blipFill>
+                    <a:blip r:embed="rId9">
+                      <a:extLst>
+                        <a:ext uri="{28A0092B-C50C-407E-A947-70E740481C1C}">
+                          <a14:useLocalDpi xmlns:a14="http://schemas.microsoft.com/office/drawing/2010/main" val="0"/>
+                        </a:ext>
+                      </a:extLst>
+                    </a:blip>
+                    <a:srcRect/>
+                    <a:stretch>
+                      <a:fillRect/>
+                    </a:stretch>
+                  </pic:blipFill>
+                  <pic:spPr bwMode="auto">
+                    <a:xfrm>
+                      <a:off x="0" y="0"/>
+                      <a:ext cx="5731510" cy="1189355"/>
+                    </a:xfrm>
+                    <a:prstGeom prst="rect">
+                      <a:avLst/>
+                    </a:prstGeom>
+                    <a:noFill/>
+                    <a:ln>
+                      <a:noFill/>
+                    </a:ln>
+                  </pic:spPr>
+                </pic:pic>
+              </a:graphicData>
+            </a:graphic>
+          </wp:anchor>
+        </w:drawing>
+      </w:r>
+      <w:r>
+        <w:rPr>
+          <w:b/>
+          <w:bCs/>
+          <w:sz w:val="32"/>
+          <w:szCs w:val="32"/>
+        </w:rPr>
+        <w:t>RESULTS:</w:t>
+      </w:r>
+    </w:p>
+    <w:p>
+      <w:pPr>
+        <w:rPr>
+          <w:sz w:val="28"/>
+          <w:szCs w:val="28"/>
+        </w:rPr>
+      </w:pPr>
+    </w:p>
+    <w:p>
+      <w:pPr>
+        <w:rPr>
+          <w:sz w:val="28"/>
+          <w:szCs w:val="28"/>
+        </w:rPr>
+      </w:pPr>
+    </w:p>
+    <w:p>
+      <w:pPr>
+        <w:rPr>
+          <w:sz w:val="28"/>
+          <w:szCs w:val="28"/>
+        </w:rPr>
+      </w:pPr>
+    </w:p>
+    <w:p>
+      <w:pPr>
+        <w:rPr>
+          <w:sz w:val="28"/>
+          <w:szCs w:val="28"/>
+        </w:rPr>
+      </w:pPr>
+    </w:p>
+    <w:p>
+      <w:pPr>
+        <w:rPr>
+          <w:sz w:val="28"/>
+          <w:szCs w:val="28"/>
+        </w:rPr>
+      </w:pPr>
+    </w:p>
+    <w:p>
+      <w:pPr>
+        <w:rPr>
+          <w:sz w:val="28"/>
+          <w:szCs w:val="28"/>
+        </w:rPr>
+      </w:pPr>
+    </w:p>
+    <w:p>
+      <w:pPr>
+        <w:rPr>
+          <w:sz w:val="28"/>
+          <w:szCs w:val="28"/>
+        </w:rPr>
+      </w:pPr>
+    </w:p>
+    <w:p>
+      <w:pPr>
+        <w:rPr>
+          <w:sz w:val="28"/>
+          <w:szCs w:val="28"/>
+        </w:rPr>
+      </w:pPr>
+    </w:p>
+    <w:p>
+      <w:pPr>
+        <w:rPr>
+          <w:sz w:val="28"/>
+          <w:szCs w:val="28"/>
+        </w:rPr>
+      </w:pPr>
+    </w:p>
+    <w:p>
+      <w:pPr>
+        <w:rPr>
+          <w:sz w:val="28"/>
+          <w:szCs w:val="28"/>
+        </w:rPr>
+      </w:pPr>
+    </w:p>
+    <w:p>
+      <w:pPr>
+        <w:rPr>
+          <w:sz w:val="28"/>
+          <w:szCs w:val="28"/>
+        </w:rPr>
+      </w:pPr>
+      <w:r>
+        <w:rPr>
+          <w:sz w:val="28"/>
+          <w:szCs w:val="28"/>
+        </w:rPr>
+        <w:lastRenderedPageBreak/>
+        <w:t xml:space="preserve">copy </w:t>
+      </w:r>
+      <w:proofErr w:type="gramStart"/>
+      <w:r>
+        <w:rPr>
+          <w:sz w:val="28"/>
+          <w:szCs w:val="28"/>
+        </w:rPr>
+        <w:t>Into</w:t>
+      </w:r>
+      <w:proofErr w:type="gramEnd"/>
+      <w:r>
+        <w:rPr>
+          <w:sz w:val="28"/>
+          <w:szCs w:val="28"/>
+        </w:rPr>
+        <w:t xml:space="preserve"> </w:t>
+      </w:r>
+      <w:proofErr w:type="spellStart"/>
+      <w:r>
+        <w:rPr>
+          <w:sz w:val="28"/>
+          <w:szCs w:val="28"/>
+        </w:rPr>
+        <w:t>BI_Dataset</w:t>
+      </w:r>
+      <w:proofErr w:type="spellEnd"/>
+    </w:p>
+    <w:p>
+      <w:pPr>
+        <w:rPr>
+          <w:sz w:val="28"/>
+          <w:szCs w:val="28"/>
+        </w:rPr>
+      </w:pPr>
+      <w:r>
+        <w:rPr>
+          <w:sz w:val="28"/>
+          <w:szCs w:val="28"/>
+        </w:rPr>
+        <w:t>from @s1</w:t>
+      </w:r>
+    </w:p>
+    <w:p>
+      <w:pPr>
+        <w:rPr>
+          <w:sz w:val="28"/>
+          <w:szCs w:val="28"/>
+        </w:rPr>
+      </w:pPr>
+      <w:proofErr w:type="spellStart"/>
+      <w:r>
+        <w:rPr>
+          <w:sz w:val="28"/>
+          <w:szCs w:val="28"/>
+        </w:rPr>
+        <w:t>file_format</w:t>
+      </w:r>
+      <w:proofErr w:type="spellEnd"/>
+      <w:r>
+        <w:rPr>
+          <w:sz w:val="28"/>
+          <w:szCs w:val="28"/>
+        </w:rPr>
+        <w:t xml:space="preserve"> = (type=csv </w:t>
+      </w:r>
+      <w:proofErr w:type="spellStart"/>
+      <w:r>
+        <w:rPr>
+          <w:sz w:val="28"/>
+          <w:szCs w:val="28"/>
+        </w:rPr>
+        <w:t>field_delimiter</w:t>
+      </w:r>
+      <w:proofErr w:type="spellEnd"/>
+      <w:r>
+        <w:rPr>
+          <w:sz w:val="28"/>
+          <w:szCs w:val="28"/>
+        </w:rPr>
+        <w:t xml:space="preserve">=',' </w:t>
+      </w:r>
+      <w:proofErr w:type="spellStart"/>
+      <w:r>
+        <w:rPr>
+          <w:sz w:val="28"/>
+          <w:szCs w:val="28"/>
+        </w:rPr>
+        <w:t>skip_header</w:t>
+      </w:r>
+      <w:proofErr w:type="spellEnd"/>
+      <w:r>
+        <w:rPr>
+          <w:sz w:val="28"/>
+          <w:szCs w:val="28"/>
+        </w:rPr>
+        <w:t>=</w:t>
+      </w:r>
+      <w:proofErr w:type="gramStart"/>
+      <w:r>
+        <w:rPr>
+          <w:sz w:val="28"/>
+          <w:szCs w:val="28"/>
+        </w:rPr>
+        <w:t>1 )</w:t>
+      </w:r>
+      <w:proofErr w:type="gramEnd"/>
+    </w:p>
+    <w:p>
+      <w:pPr>
+        <w:rPr>
+          <w:sz w:val="28"/>
+          <w:szCs w:val="28"/>
+        </w:rPr>
+      </w:pPr>
+      <w:proofErr w:type="spellStart"/>
+      <w:r>
+        <w:rPr>
+          <w:sz w:val="28"/>
+          <w:szCs w:val="28"/>
+        </w:rPr>
+        <w:t>on_error</w:t>
+      </w:r>
+      <w:proofErr w:type="spellEnd"/>
+      <w:r>
+        <w:rPr>
+          <w:sz w:val="28"/>
+          <w:szCs w:val="28"/>
+        </w:rPr>
+        <w:t xml:space="preserve"> = 'continue'</w:t>
+      </w:r>
+    </w:p>
+    <w:p>
+      <w:pPr>
+        <w:rPr>
+          <w:b/>
+          <w:bCs/>
+          <w:sz w:val="32"/>
+          <w:szCs w:val="32"/>
+        </w:rPr>
+      </w:pPr>
+      <w:r>
+        <w:rPr>
+          <w:noProof/>
+        </w:rPr>
+        <w:drawing>
+          <wp:anchor distT="0" distB="0" distL="114300" distR="114300" simplePos="0" relativeHeight="251664384" behindDoc="0" locked="0" layoutInCell="1" allowOverlap="1" wp14:anchorId="4177E237" wp14:editId="17622A71">
+            <wp:simplePos x="0" y="0"/>
+            <wp:positionH relativeFrom="margin">
+              <wp:align>right</wp:align>
+            </wp:positionH>
+            <wp:positionV relativeFrom="page">
+              <wp:posOffset>2691072</wp:posOffset>
+            </wp:positionV>
+            <wp:extent cx="5731510" cy="1046480"/>
+            <wp:effectExtent l="0" t="0" r="2540" b="1270"/>
+            <wp:wrapTopAndBottom/>
+            <wp:docPr id="1027771067" name="Picture 6"/>
+            <wp:cNvGraphicFramePr>
+              <a:graphicFrameLocks xmlns:a="http://schemas.openxmlformats.org/drawingml/2006/main" noChangeAspect="1"/>
+            </wp:cNvGraphicFramePr>
+            <a:graphic xmlns:a="http://schemas.openxmlformats.org/drawingml/2006/main">
+              <a:graphicData uri="http://schemas.openxmlformats.org/drawingml/2006/picture">
+                <pic:pic xmlns:pic="http://schemas.openxmlformats.org/drawingml/2006/picture">
+                  <pic:nvPicPr>
+                    <pic:cNvPr id="0" name="Picture 11"/>
+                    <pic:cNvPicPr>
+                      <a:picLocks noChangeAspect="1" noChangeArrowheads="1"/>
+                    </pic:cNvPicPr>
+                  </pic:nvPicPr>
+                  <pic:blipFill>
+                    <a:blip r:embed="rId10">
+                      <a:extLst>
+                        <a:ext uri="{28A0092B-C50C-407E-A947-70E740481C1C}">
+                          <a14:useLocalDpi xmlns:a14="http://schemas.microsoft.com/office/drawing/2010/main" val="0"/>
+                        </a:ext>
+                      </a:extLst>
+                    </a:blip>
+                    <a:srcRect/>
+                    <a:stretch>
+                      <a:fillRect/>
+                    </a:stretch>
+                  </pic:blipFill>
+                  <pic:spPr bwMode="auto">
+                    <a:xfrm>
+                      <a:off x="0" y="0"/>
+                      <a:ext cx="5731510" cy="1046480"/>
+                    </a:xfrm>
+                    <a:prstGeom prst="rect">
+                      <a:avLst/>
+                    </a:prstGeom>
+                    <a:noFill/>
+                    <a:ln>
+                      <a:noFill/>
+                    </a:ln>
+                  </pic:spPr>
+                </pic:pic>
+              </a:graphicData>
+            </a:graphic>
+          </wp:anchor>
+        </w:drawing>
+      </w:r>
+      <w:r>
+        <w:rPr>
+          <w:b/>
+          <w:bCs/>
+          <w:sz w:val="32"/>
+          <w:szCs w:val="32"/>
+        </w:rPr>
+        <w:t>RESULTS:</w:t>
+      </w:r>
+    </w:p>
+    <w:p>
+      <w:pPr>
+        <w:rPr>
+          <w:sz w:val="28"/>
+          <w:szCs w:val="28"/>
+        </w:rPr>
+      </w:pPr>
+    </w:p>
+    <w:p>
+      <w:pPr>
+        <w:rPr>
+          <w:sz w:val="28"/>
+          <w:szCs w:val="28"/>
+        </w:rPr>
+      </w:pPr>
+      <w:r>
+        <w:rPr>
+          <w:sz w:val="28"/>
+          <w:szCs w:val="28"/>
+        </w:rPr>
+        <w:t xml:space="preserve">select * from </w:t>
+      </w:r>
+      <w:proofErr w:type="spellStart"/>
+      <w:r>
+        <w:rPr>
+          <w:sz w:val="28"/>
+          <w:szCs w:val="28"/>
+        </w:rPr>
+        <w:t>BI_Dataset</w:t>
+      </w:r>
+      <w:proofErr w:type="spellEnd"/>
+      <w:r>
+        <w:rPr>
+          <w:sz w:val="28"/>
+          <w:szCs w:val="28"/>
+        </w:rPr>
+        <w:t>;</w:t>
+      </w:r>
+    </w:p>
+    <w:p>
+      <w:pPr>
+        <w:rPr>
+          <w:b/>
+          <w:bCs/>
+          <w:sz w:val="32"/>
+          <w:szCs w:val="32"/>
+        </w:rPr>
+      </w:pPr>
+      <w:r>
+        <w:rPr>
+          <w:noProof/>
+        </w:rPr>
+        <w:drawing>
+          <wp:anchor distT="0" distB="0" distL="114300" distR="114300" simplePos="0" relativeHeight="251665408" behindDoc="0" locked="0" layoutInCell="1" allowOverlap="1" wp14:anchorId="12A1015E" wp14:editId="157C33A2">
+            <wp:simplePos x="0" y="0"/>
+            <wp:positionH relativeFrom="margin">
+              <wp:align>right</wp:align>
+            </wp:positionH>
+            <wp:positionV relativeFrom="page">
+              <wp:posOffset>4883150</wp:posOffset>
+            </wp:positionV>
+            <wp:extent cx="5731510" cy="1407160"/>
+            <wp:effectExtent l="0" t="0" r="2540" b="2540"/>
+            <wp:wrapTopAndBottom/>
+            <wp:docPr id="1800534345" name="Picture 7"/>
+            <wp:cNvGraphicFramePr>
+              <a:graphicFrameLocks xmlns:a="http://schemas.openxmlformats.org/drawingml/2006/main" noChangeAspect="1"/>
+            </wp:cNvGraphicFramePr>
+            <a:graphic xmlns:a="http://schemas.openxmlformats.org/drawingml/2006/main">
+              <a:graphicData uri="http://schemas.openxmlformats.org/drawingml/2006/picture">
+                <pic:pic xmlns:pic="http://schemas.openxmlformats.org/drawingml/2006/picture">
+                  <pic:nvPicPr>
+                    <pic:cNvPr id="0" name="Picture 13"/>
+                    <pic:cNvPicPr>
+                      <a:picLocks noChangeAspect="1" noChangeArrowheads="1"/>
+                    </pic:cNvPicPr>
+                  </pic:nvPicPr>
+                  <pic:blipFill>
+                    <a:blip r:embed="rId11">
+                      <a:extLst>
+                        <a:ext uri="{28A0092B-C50C-407E-A947-70E740481C1C}">
+                          <a14:useLocalDpi xmlns:a14="http://schemas.microsoft.com/office/drawing/2010/main" val="0"/>
+                        </a:ext>
+                      </a:extLst>
+                    </a:blip>
+                    <a:srcRect/>
+                    <a:stretch>
+                      <a:fillRect/>
+                    </a:stretch>
+                  </pic:blipFill>
+                  <pic:spPr bwMode="auto">
+                    <a:xfrm>
+                      <a:off x="0" y="0"/>
+                      <a:ext cx="5731510" cy="1407160"/>
+                    </a:xfrm>
+                    <a:prstGeom prst="rect">
+                      <a:avLst/>
+                    </a:prstGeom>
+                    <a:noFill/>
+                    <a:ln>
+                      <a:noFill/>
+                    </a:ln>
+                  </pic:spPr>
+                </pic:pic>
+              </a:graphicData>
+            </a:graphic>
+          </wp:anchor>
+        </w:drawing>
+      </w:r>
+      <w:r>
+        <w:rPr>
+          <w:b/>
+          <w:bCs/>
+          <w:sz w:val="32"/>
+          <w:szCs w:val="32"/>
+        </w:rPr>
+        <w:t>RESULTS:</w:t>
+      </w:r>
+    </w:p>
+    <w:p>
+      <w:pPr>
+        <w:rPr>
+          <w:sz w:val="28"/>
+          <w:szCs w:val="28"/>
+        </w:rPr>
+      </w:pPr>
+    </w:p>
+    <w:p>
+      <w:pPr>
+        <w:rPr>
           <w:sz w:val="28"/>
           <w:szCs w:val="28"/>
         </w:rPr>
@@ -939,7 +2244,7 @@
   <w:style w:type="paragraph" w:default="1" w:styleId="Normal">
     <w:name w:val="Normal"/>
     <w:qFormat/>
-    <w:rsid w:val="001762D7"/>
+    <w:rsid w:val="00B91196"/>
   </w:style>
   <w:style w:type="paragraph" w:styleId="Heading1">
     <w:name w:val="heading 1"/>
@@ -1143,7 +2448,6 @@
   <w:style w:type="character" w:default="1" w:styleId="DefaultParagraphFont">
     <w:name w:val="Default Paragraph Font"/>
     <w:uiPriority w:val="1"/>
-    <w:semiHidden/>
     <w:unhideWhenUsed/>
   </w:style>
   <w:style w:type="table" w:default="1" w:styleId="TableNormal">

</xml_diff>